<commit_message>
git commit -am messge name screenshot
</commit_message>
<xml_diff>
--- a/NOTES_ON_GIT screenshots.docx
+++ b/NOTES_ON_GIT screenshots.docx
@@ -9,7 +9,7 @@
           <w:noProof/>
         </w:rPr>
         <w:drawing>
-          <wp:inline distT="0" distB="0" distL="0" distR="0" wp14:anchorId="0C510250" wp14:editId="5A2BF49C">
+          <wp:inline distT="0" distB="0" distL="0" distR="0" wp14:anchorId="68BA59A9" wp14:editId="500E9CAF">
             <wp:extent cx="5901055" cy="8229600"/>
             <wp:effectExtent l="0" t="0" r="4445" b="0"/>
             <wp:docPr id="1" name="Picture 1"/>
@@ -46,6 +46,53 @@
       </w:r>
       <w:bookmarkEnd w:id="0"/>
     </w:p>
+    <w:p>
+      <w:r>
+        <w:rPr>
+          <w:noProof/>
+        </w:rPr>
+        <w:lastRenderedPageBreak/>
+        <w:drawing>
+          <wp:inline distT="0" distB="0" distL="0" distR="0" wp14:anchorId="2E598FFC" wp14:editId="05B5D6DD">
+            <wp:extent cx="5943600" cy="2777490"/>
+            <wp:effectExtent l="0" t="0" r="0" b="3810"/>
+            <wp:docPr id="2" name="Picture 2"/>
+            <wp:cNvGraphicFramePr>
+              <a:graphicFrameLocks xmlns:a="http://schemas.openxmlformats.org/drawingml/2006/main" noChangeAspect="1"/>
+            </wp:cNvGraphicFramePr>
+            <a:graphic xmlns:a="http://schemas.openxmlformats.org/drawingml/2006/main">
+              <a:graphicData uri="http://schemas.openxmlformats.org/drawingml/2006/picture">
+                <pic:pic xmlns:pic="http://schemas.openxmlformats.org/drawingml/2006/picture">
+                  <pic:nvPicPr>
+                    <pic:cNvPr id="1" name=""/>
+                    <pic:cNvPicPr/>
+                  </pic:nvPicPr>
+                  <pic:blipFill>
+                    <a:blip r:embed="rId5"/>
+                    <a:stretch>
+                      <a:fillRect/>
+                    </a:stretch>
+                  </pic:blipFill>
+                  <pic:spPr>
+                    <a:xfrm>
+                      <a:off x="0" y="0"/>
+                      <a:ext cx="5943600" cy="2777490"/>
+                    </a:xfrm>
+                    <a:prstGeom prst="rect">
+                      <a:avLst/>
+                    </a:prstGeom>
+                  </pic:spPr>
+                </pic:pic>
+              </a:graphicData>
+            </a:graphic>
+          </wp:inline>
+        </w:drawing>
+      </w:r>
+      <w:r>
+        <w:br w:type="page"/>
+      </w:r>
+    </w:p>
+    <w:p/>
     <w:sectPr>
       <w:pgSz w:w="12240" w:h="15840"/>
       <w:pgMar w:top="1440" w:right="1440" w:bottom="1440" w:left="1440" w:header="720" w:footer="720" w:gutter="0"/>

</xml_diff>

<commit_message>
screenshot of mergeconflict error
</commit_message>
<xml_diff>
--- a/NOTES_ON_GIT screenshots.docx
+++ b/NOTES_ON_GIT screenshots.docx
@@ -46,6 +46,11 @@
       </w:r>
     </w:p>
     <w:p>
+      <w:pPr>
+        <w:rPr>
+          <w:noProof/>
+        </w:rPr>
+      </w:pPr>
       <w:r>
         <w:rPr>
           <w:noProof/>
@@ -87,12 +92,14 @@
           </wp:inline>
         </w:drawing>
       </w:r>
+    </w:p>
+    <w:p>
       <w:r>
         <w:rPr>
           <w:noProof/>
         </w:rPr>
         <w:drawing>
-          <wp:inline distT="0" distB="0" distL="0" distR="0" wp14:anchorId="2E598FFC" wp14:editId="05B5D6DD">
+          <wp:inline distT="0" distB="0" distL="0" distR="0" wp14:anchorId="3496BA3B" wp14:editId="1573441A">
             <wp:extent cx="5943600" cy="2777490"/>
             <wp:effectExtent l="0" t="0" r="0" b="3810"/>
             <wp:docPr id="2" name="Picture 2"/>
@@ -116,6 +123,46 @@
                     <a:xfrm>
                       <a:off x="0" y="0"/>
                       <a:ext cx="5943600" cy="2777490"/>
+                    </a:xfrm>
+                    <a:prstGeom prst="rect">
+                      <a:avLst/>
+                    </a:prstGeom>
+                  </pic:spPr>
+                </pic:pic>
+              </a:graphicData>
+            </a:graphic>
+          </wp:inline>
+        </w:drawing>
+      </w:r>
+      <w:r>
+        <w:rPr>
+          <w:noProof/>
+        </w:rPr>
+        <w:drawing>
+          <wp:inline distT="0" distB="0" distL="0" distR="0" wp14:anchorId="7D110CCF" wp14:editId="1D880ABA">
+            <wp:extent cx="5943600" cy="3138170"/>
+            <wp:effectExtent l="0" t="0" r="0" b="5080"/>
+            <wp:docPr id="4" name="Picture 4"/>
+            <wp:cNvGraphicFramePr>
+              <a:graphicFrameLocks xmlns:a="http://schemas.openxmlformats.org/drawingml/2006/main" noChangeAspect="1"/>
+            </wp:cNvGraphicFramePr>
+            <a:graphic xmlns:a="http://schemas.openxmlformats.org/drawingml/2006/main">
+              <a:graphicData uri="http://schemas.openxmlformats.org/drawingml/2006/picture">
+                <pic:pic xmlns:pic="http://schemas.openxmlformats.org/drawingml/2006/picture">
+                  <pic:nvPicPr>
+                    <pic:cNvPr id="1" name=""/>
+                    <pic:cNvPicPr/>
+                  </pic:nvPicPr>
+                  <pic:blipFill>
+                    <a:blip r:embed="rId7"/>
+                    <a:stretch>
+                      <a:fillRect/>
+                    </a:stretch>
+                  </pic:blipFill>
+                  <pic:spPr>
+                    <a:xfrm>
+                      <a:off x="0" y="0"/>
+                      <a:ext cx="5943600" cy="3138170"/>
                     </a:xfrm>
                     <a:prstGeom prst="rect">
                       <a:avLst/>

</xml_diff>

<commit_message>
Solution for merge conflict
</commit_message>
<xml_diff>
--- a/NOTES_ON_GIT screenshots.docx
+++ b/NOTES_ON_GIT screenshots.docx
@@ -178,8 +178,91 @@
         <w:br w:type="page"/>
       </w:r>
     </w:p>
-    <w:bookmarkEnd w:id="0"/>
-    <w:p/>
+    <w:p>
+      <w:r>
+        <w:rPr>
+          <w:noProof/>
+        </w:rPr>
+        <w:lastRenderedPageBreak/>
+        <w:drawing>
+          <wp:inline distT="0" distB="0" distL="0" distR="0" wp14:anchorId="6157385C" wp14:editId="0A400E54">
+            <wp:extent cx="5943600" cy="5793105"/>
+            <wp:effectExtent l="0" t="0" r="0" b="0"/>
+            <wp:docPr id="5" name="Picture 5"/>
+            <wp:cNvGraphicFramePr>
+              <a:graphicFrameLocks xmlns:a="http://schemas.openxmlformats.org/drawingml/2006/main" noChangeAspect="1"/>
+            </wp:cNvGraphicFramePr>
+            <a:graphic xmlns:a="http://schemas.openxmlformats.org/drawingml/2006/main">
+              <a:graphicData uri="http://schemas.openxmlformats.org/drawingml/2006/picture">
+                <pic:pic xmlns:pic="http://schemas.openxmlformats.org/drawingml/2006/picture">
+                  <pic:nvPicPr>
+                    <pic:cNvPr id="1" name=""/>
+                    <pic:cNvPicPr/>
+                  </pic:nvPicPr>
+                  <pic:blipFill>
+                    <a:blip r:embed="rId8"/>
+                    <a:stretch>
+                      <a:fillRect/>
+                    </a:stretch>
+                  </pic:blipFill>
+                  <pic:spPr>
+                    <a:xfrm>
+                      <a:off x="0" y="0"/>
+                      <a:ext cx="5943600" cy="5793105"/>
+                    </a:xfrm>
+                    <a:prstGeom prst="rect">
+                      <a:avLst/>
+                    </a:prstGeom>
+                  </pic:spPr>
+                </pic:pic>
+              </a:graphicData>
+            </a:graphic>
+          </wp:inline>
+        </w:drawing>
+      </w:r>
+      <w:r>
+        <w:rPr>
+          <w:noProof/>
+        </w:rPr>
+        <w:lastRenderedPageBreak/>
+        <w:drawing>
+          <wp:inline distT="0" distB="0" distL="0" distR="0" wp14:anchorId="188E64FE" wp14:editId="2EB11131">
+            <wp:extent cx="5943600" cy="6530340"/>
+            <wp:effectExtent l="0" t="0" r="0" b="3810"/>
+            <wp:docPr id="7" name="Picture 7"/>
+            <wp:cNvGraphicFramePr>
+              <a:graphicFrameLocks xmlns:a="http://schemas.openxmlformats.org/drawingml/2006/main" noChangeAspect="1"/>
+            </wp:cNvGraphicFramePr>
+            <a:graphic xmlns:a="http://schemas.openxmlformats.org/drawingml/2006/main">
+              <a:graphicData uri="http://schemas.openxmlformats.org/drawingml/2006/picture">
+                <pic:pic xmlns:pic="http://schemas.openxmlformats.org/drawingml/2006/picture">
+                  <pic:nvPicPr>
+                    <pic:cNvPr id="1" name=""/>
+                    <pic:cNvPicPr/>
+                  </pic:nvPicPr>
+                  <pic:blipFill>
+                    <a:blip r:embed="rId9"/>
+                    <a:stretch>
+                      <a:fillRect/>
+                    </a:stretch>
+                  </pic:blipFill>
+                  <pic:spPr>
+                    <a:xfrm>
+                      <a:off x="0" y="0"/>
+                      <a:ext cx="5943600" cy="6530340"/>
+                    </a:xfrm>
+                    <a:prstGeom prst="rect">
+                      <a:avLst/>
+                    </a:prstGeom>
+                  </pic:spPr>
+                </pic:pic>
+              </a:graphicData>
+            </a:graphic>
+          </wp:inline>
+        </w:drawing>
+      </w:r>
+      <w:bookmarkEnd w:id="0"/>
+    </w:p>
     <w:sectPr>
       <w:pgSz w:w="12240" w:h="15840"/>
       <w:pgMar w:top="1440" w:right="1440" w:bottom="1440" w:left="1440" w:header="720" w:footer="720" w:gutter="0"/>

</xml_diff>